<commit_message>
Documento de apresentacao versao final 1.0
</commit_message>
<xml_diff>
--- a/Socioemocional/Documento de base para apresentacao.docx
+++ b/Socioemocional/Documento de base para apresentacao.docx
@@ -10,91 +10,44 @@
           <w:numId w:val="1"/>
         </w:numPr>
         <w:rPr>
-          <w:sz w:val="40"/>
-          <w:szCs w:val="40"/>
-        </w:rPr>
-      </w:pPr>
-      <w:r>
-        <w:rPr>
-          <w:sz w:val="40"/>
-          <w:szCs w:val="40"/>
-          <w:highlight w:val="yellow"/>
-        </w:rPr>
-        <w:t xml:space="preserve">Momento de minha </w:t>
-      </w:r>
-      <w:proofErr w:type="spellStart"/>
-      <w:proofErr w:type="gramStart"/>
-      <w:r>
-        <w:rPr>
-          <w:sz w:val="40"/>
-          <w:szCs w:val="40"/>
-          <w:highlight w:val="yellow"/>
-        </w:rPr>
-        <w:t>historia</w:t>
-      </w:r>
-      <w:proofErr w:type="spellEnd"/>
-      <w:proofErr w:type="gramEnd"/>
-      <w:r>
-        <w:rPr>
-          <w:sz w:val="40"/>
-          <w:szCs w:val="40"/>
-          <w:highlight w:val="yellow"/>
-        </w:rPr>
-        <w:t xml:space="preserve"> em que o interesse por esse tema se </w:t>
-      </w:r>
-      <w:proofErr w:type="spellStart"/>
-      <w:r>
-        <w:rPr>
-          <w:sz w:val="40"/>
-          <w:szCs w:val="40"/>
-          <w:highlight w:val="yellow"/>
-        </w:rPr>
-        <w:t>dispertou</w:t>
-      </w:r>
-      <w:proofErr w:type="spellEnd"/>
-      <w:r>
-        <w:rPr>
-          <w:sz w:val="40"/>
-          <w:szCs w:val="40"/>
-          <w:highlight w:val="yellow"/>
-        </w:rPr>
-        <w:t>:</w:t>
+          <w:rFonts w:ascii="Arial" w:hAnsi="Arial" w:cs="Arial"/>
+          <w:sz w:val="40"/>
+          <w:szCs w:val="40"/>
+        </w:rPr>
+      </w:pPr>
+      <w:r>
+        <w:rPr>
+          <w:rFonts w:ascii="Arial" w:hAnsi="Arial" w:cs="Arial"/>
+          <w:sz w:val="40"/>
+          <w:szCs w:val="40"/>
+          <w:highlight w:val="yellow"/>
+        </w:rPr>
+        <w:t>Momento de minha historia em que o interesse por esse tema se dispertou:</w:t>
       </w:r>
     </w:p>
     <w:p>
       <w:pPr>
         <w:ind w:left="360"/>
         <w:rPr>
-          <w:sz w:val="32"/>
-          <w:szCs w:val="32"/>
-        </w:rPr>
-      </w:pPr>
-      <w:r>
-        <w:rPr>
-          <w:sz w:val="32"/>
-          <w:szCs w:val="32"/>
-        </w:rPr>
-        <w:t xml:space="preserve">Quando eu tinha 17 anos, aconteceram muitas coisas onde eu morava antigamente no Mato Grosso do Sul, e pensava em desistir de tudo, porém o </w:t>
-      </w:r>
-      <w:r>
-        <w:rPr>
-          <w:sz w:val="32"/>
-          <w:szCs w:val="32"/>
-        </w:rPr>
-        <w:t>a</w:t>
-      </w:r>
-      <w:r>
-        <w:rPr>
-          <w:sz w:val="32"/>
-          <w:szCs w:val="32"/>
-        </w:rPr>
-        <w:t>nime do Naruto exclusivamente me motivava a sempre continuar lutando para que tudo desse certo.</w:t>
+          <w:rFonts w:ascii="Arial" w:hAnsi="Arial" w:cs="Arial"/>
+          <w:sz w:val="32"/>
+          <w:szCs w:val="32"/>
+        </w:rPr>
+      </w:pPr>
+      <w:r>
+        <w:rPr>
+          <w:rFonts w:ascii="Arial" w:hAnsi="Arial" w:cs="Arial"/>
+          <w:sz w:val="32"/>
+          <w:szCs w:val="32"/>
+        </w:rPr>
+        <w:t>Quando eu tinha 17 anos, aconteceram muitas coisas onde eu morava antigamente no Mato Grosso do Sul, e pensava em desistir de tudo, porém o anime do Naruto exclusivamente me motivava a sempre continuar lutando para que tudo desse certo.</w:t>
       </w:r>
     </w:p>
     <w:p>
       <w:pPr>
         <w:ind w:left="360"/>
         <w:rPr>
+          <w:rFonts w:ascii="Arial" w:hAnsi="Arial" w:cs="Arial"/>
           <w:sz w:val="32"/>
           <w:szCs w:val="32"/>
         </w:rPr>
@@ -108,13 +61,15 @@
           <w:numId w:val="1"/>
         </w:numPr>
         <w:rPr>
-          <w:sz w:val="40"/>
-          <w:szCs w:val="40"/>
-          <w:highlight w:val="yellow"/>
-        </w:rPr>
-      </w:pPr>
-      <w:r>
-        <w:rPr>
+          <w:rFonts w:ascii="Arial" w:hAnsi="Arial" w:cs="Arial"/>
+          <w:sz w:val="40"/>
+          <w:szCs w:val="40"/>
+          <w:highlight w:val="yellow"/>
+        </w:rPr>
+      </w:pPr>
+      <w:r>
+        <w:rPr>
+          <w:rFonts w:ascii="Arial" w:hAnsi="Arial" w:cs="Arial"/>
           <w:sz w:val="40"/>
           <w:szCs w:val="40"/>
           <w:highlight w:val="yellow"/>
@@ -126,12 +81,14 @@
       <w:pPr>
         <w:ind w:left="360"/>
         <w:rPr>
-          <w:sz w:val="32"/>
-          <w:szCs w:val="32"/>
-        </w:rPr>
-      </w:pPr>
-      <w:r>
-        <w:rPr>
+          <w:rFonts w:ascii="Arial" w:hAnsi="Arial" w:cs="Arial"/>
+          <w:sz w:val="32"/>
+          <w:szCs w:val="32"/>
+        </w:rPr>
+      </w:pPr>
+      <w:r>
+        <w:rPr>
+          <w:rFonts w:ascii="Arial" w:hAnsi="Arial" w:cs="Arial"/>
           <w:sz w:val="32"/>
           <w:szCs w:val="32"/>
         </w:rPr>
@@ -142,6 +99,7 @@
       <w:pPr>
         <w:ind w:left="360"/>
         <w:rPr>
+          <w:rFonts w:ascii="Arial" w:hAnsi="Arial" w:cs="Arial"/>
           <w:sz w:val="32"/>
           <w:szCs w:val="32"/>
         </w:rPr>
@@ -155,13 +113,15 @@
           <w:numId w:val="1"/>
         </w:numPr>
         <w:rPr>
-          <w:sz w:val="40"/>
-          <w:szCs w:val="40"/>
-          <w:highlight w:val="yellow"/>
-        </w:rPr>
-      </w:pPr>
-      <w:r>
-        <w:rPr>
+          <w:rFonts w:ascii="Arial" w:hAnsi="Arial" w:cs="Arial"/>
+          <w:sz w:val="40"/>
+          <w:szCs w:val="40"/>
+          <w:highlight w:val="yellow"/>
+        </w:rPr>
+      </w:pPr>
+      <w:r>
+        <w:rPr>
+          <w:rFonts w:ascii="Arial" w:hAnsi="Arial" w:cs="Arial"/>
           <w:sz w:val="40"/>
           <w:szCs w:val="40"/>
           <w:highlight w:val="yellow"/>
@@ -170,6 +130,7 @@
       </w:r>
       <w:r>
         <w:rPr>
+          <w:rFonts w:ascii="Arial" w:hAnsi="Arial" w:cs="Arial"/>
           <w:sz w:val="40"/>
           <w:szCs w:val="40"/>
           <w:highlight w:val="yellow"/>
@@ -182,24 +143,388 @@
       <w:pPr>
         <w:ind w:left="360"/>
         <w:rPr>
-          <w:sz w:val="40"/>
-          <w:szCs w:val="40"/>
-        </w:rPr>
-      </w:pPr>
-      <w:r>
-        <w:rPr>
-          <w:sz w:val="32"/>
-          <w:szCs w:val="32"/>
-        </w:rPr>
-        <w:t>Honestidade, resiliência, bondade e confiável</w:t>
-      </w:r>
-      <w:r>
-        <w:rPr>
-          <w:sz w:val="32"/>
-          <w:szCs w:val="32"/>
-        </w:rPr>
-        <w:t>;</w:t>
-      </w:r>
+          <w:rFonts w:ascii="Arial" w:hAnsi="Arial" w:cs="Arial"/>
+          <w:sz w:val="32"/>
+          <w:szCs w:val="32"/>
+        </w:rPr>
+      </w:pPr>
+      <w:r>
+        <w:rPr>
+          <w:rFonts w:ascii="Arial" w:hAnsi="Arial" w:cs="Arial"/>
+          <w:sz w:val="32"/>
+          <w:szCs w:val="32"/>
+        </w:rPr>
+        <w:t>Honestidade</w:t>
+      </w:r>
+      <w:r>
+        <w:rPr>
+          <w:rFonts w:ascii="Arial" w:hAnsi="Arial" w:cs="Arial"/>
+          <w:sz w:val="32"/>
+          <w:szCs w:val="32"/>
+        </w:rPr>
+        <w:t xml:space="preserve"> e </w:t>
+      </w:r>
+      <w:r>
+        <w:rPr>
+          <w:rFonts w:ascii="Arial" w:hAnsi="Arial" w:cs="Arial"/>
+          <w:sz w:val="32"/>
+          <w:szCs w:val="32"/>
+        </w:rPr>
+        <w:t>resiliência</w:t>
+      </w:r>
+      <w:r>
+        <w:rPr>
+          <w:rFonts w:ascii="Arial" w:hAnsi="Arial" w:cs="Arial"/>
+          <w:sz w:val="32"/>
+          <w:szCs w:val="32"/>
+        </w:rPr>
+        <w:t>.</w:t>
+      </w:r>
+    </w:p>
+    <w:p>
+      <w:pPr>
+        <w:pStyle w:val="PargrafodaLista"/>
+        <w:numPr>
+          <w:ilvl w:val="0"/>
+          <w:numId w:val="1"/>
+        </w:numPr>
+        <w:rPr>
+          <w:rFonts w:ascii="Arial" w:hAnsi="Arial" w:cs="Arial"/>
+          <w:sz w:val="32"/>
+          <w:szCs w:val="32"/>
+        </w:rPr>
+      </w:pPr>
+      <w:r>
+        <w:rPr>
+          <w:rFonts w:ascii="Arial" w:hAnsi="Arial" w:cs="Arial"/>
+          <w:sz w:val="32"/>
+          <w:szCs w:val="32"/>
+        </w:rPr>
+        <w:t>Honestidade: Um ato que representa o respeito pelas informações das pessoas.</w:t>
+      </w:r>
+    </w:p>
+    <w:p>
+      <w:pPr>
+        <w:pStyle w:val="PargrafodaLista"/>
+        <w:numPr>
+          <w:ilvl w:val="0"/>
+          <w:numId w:val="1"/>
+        </w:numPr>
+        <w:rPr>
+          <w:rFonts w:ascii="Arial" w:hAnsi="Arial" w:cs="Arial"/>
+          <w:sz w:val="32"/>
+          <w:szCs w:val="32"/>
+        </w:rPr>
+      </w:pPr>
+      <w:r>
+        <w:rPr>
+          <w:rFonts w:ascii="Arial" w:hAnsi="Arial" w:cs="Arial"/>
+          <w:sz w:val="32"/>
+          <w:szCs w:val="32"/>
+        </w:rPr>
+        <w:t>Resiliência: O fato de você mesmo estando por baixo conseguir se levantar para lutar novamente e buscar seus objetivos.</w:t>
+      </w:r>
+    </w:p>
+    <w:p>
+      <w:pPr>
+        <w:ind w:left="360"/>
+        <w:rPr>
+          <w:sz w:val="32"/>
+          <w:szCs w:val="32"/>
+        </w:rPr>
+      </w:pPr>
+    </w:p>
+    <w:p>
+      <w:pPr>
+        <w:pStyle w:val="PargrafodaLista"/>
+        <w:numPr>
+          <w:ilvl w:val="0"/>
+          <w:numId w:val="1"/>
+        </w:numPr>
+        <w:rPr>
+          <w:rFonts w:ascii="Arial" w:hAnsi="Arial" w:cs="Arial"/>
+          <w:sz w:val="40"/>
+          <w:szCs w:val="40"/>
+          <w:highlight w:val="yellow"/>
+        </w:rPr>
+      </w:pPr>
+      <w:r>
+        <w:rPr>
+          <w:rFonts w:ascii="Arial" w:hAnsi="Arial" w:cs="Arial"/>
+          <w:sz w:val="40"/>
+          <w:szCs w:val="40"/>
+          <w:highlight w:val="yellow"/>
+        </w:rPr>
+        <w:t>Maior superação na realização desse desafio:</w:t>
+      </w:r>
+    </w:p>
+    <w:p>
+      <w:pPr>
+        <w:pStyle w:val="PargrafodaLista"/>
+        <w:rPr>
+          <w:rFonts w:ascii="Arial" w:hAnsi="Arial" w:cs="Arial"/>
+          <w:sz w:val="40"/>
+          <w:szCs w:val="40"/>
+        </w:rPr>
+      </w:pPr>
+    </w:p>
+    <w:p>
+      <w:pPr>
+        <w:pStyle w:val="PargrafodaLista"/>
+        <w:rPr>
+          <w:rFonts w:ascii="Arial" w:hAnsi="Arial" w:cs="Arial"/>
+          <w:sz w:val="32"/>
+          <w:szCs w:val="32"/>
+        </w:rPr>
+      </w:pPr>
+      <w:r>
+        <w:rPr>
+          <w:rFonts w:ascii="Arial" w:hAnsi="Arial" w:cs="Arial"/>
+          <w:sz w:val="32"/>
+          <w:szCs w:val="32"/>
+        </w:rPr>
+        <w:t xml:space="preserve">Foi conseguir inserir novas tabelas na API conectadas ao banco </w:t>
+      </w:r>
+      <w:r>
+        <w:rPr>
+          <w:rFonts w:ascii="Arial" w:hAnsi="Arial" w:cs="Arial"/>
+          <w:sz w:val="32"/>
+          <w:szCs w:val="32"/>
+        </w:rPr>
+        <w:t>“</w:t>
+      </w:r>
+      <w:r>
+        <w:rPr>
+          <w:rFonts w:ascii="Arial" w:hAnsi="Arial" w:cs="Arial"/>
+          <w:sz w:val="32"/>
+          <w:szCs w:val="32"/>
+        </w:rPr>
+        <w:t>sozinho”.</w:t>
+      </w:r>
+    </w:p>
+    <w:p>
+      <w:pPr>
+        <w:pStyle w:val="PargrafodaLista"/>
+        <w:numPr>
+          <w:ilvl w:val="0"/>
+          <w:numId w:val="1"/>
+        </w:numPr>
+        <w:rPr>
+          <w:rFonts w:ascii="Arial" w:hAnsi="Arial" w:cs="Arial"/>
+          <w:sz w:val="40"/>
+          <w:szCs w:val="40"/>
+          <w:highlight w:val="yellow"/>
+        </w:rPr>
+      </w:pPr>
+      <w:r>
+        <w:rPr>
+          <w:rFonts w:ascii="Arial" w:hAnsi="Arial" w:cs="Arial"/>
+          <w:sz w:val="40"/>
+          <w:szCs w:val="40"/>
+          <w:highlight w:val="yellow"/>
+        </w:rPr>
+        <w:lastRenderedPageBreak/>
+        <w:t>Qual foi a maior dificuldade:</w:t>
+      </w:r>
+    </w:p>
+    <w:p>
+      <w:pPr>
+        <w:pStyle w:val="PargrafodaLista"/>
+        <w:rPr>
+          <w:rFonts w:ascii="Arial" w:hAnsi="Arial" w:cs="Arial"/>
+          <w:sz w:val="40"/>
+          <w:szCs w:val="40"/>
+          <w:highlight w:val="yellow"/>
+        </w:rPr>
+      </w:pPr>
+    </w:p>
+    <w:p>
+      <w:pPr>
+        <w:pStyle w:val="PargrafodaLista"/>
+        <w:rPr>
+          <w:rFonts w:ascii="Arial" w:hAnsi="Arial" w:cs="Arial"/>
+          <w:sz w:val="32"/>
+          <w:szCs w:val="32"/>
+        </w:rPr>
+      </w:pPr>
+      <w:r>
+        <w:rPr>
+          <w:rFonts w:ascii="Arial" w:hAnsi="Arial" w:cs="Arial"/>
+          <w:sz w:val="32"/>
+          <w:szCs w:val="32"/>
+        </w:rPr>
+        <w:t xml:space="preserve">A minha maior </w:t>
+      </w:r>
+      <w:r>
+        <w:rPr>
+          <w:rFonts w:ascii="Arial" w:hAnsi="Arial" w:cs="Arial"/>
+          <w:sz w:val="32"/>
+          <w:szCs w:val="32"/>
+        </w:rPr>
+        <w:t xml:space="preserve">dificuldade </w:t>
+      </w:r>
+      <w:r>
+        <w:rPr>
+          <w:rFonts w:ascii="Arial" w:hAnsi="Arial" w:cs="Arial"/>
+          <w:sz w:val="32"/>
+          <w:szCs w:val="32"/>
+        </w:rPr>
+        <w:t xml:space="preserve">neste desafio foi conseguir fazer o cadastro e login do usuário </w:t>
+      </w:r>
+      <w:r>
+        <w:rPr>
+          <w:rFonts w:ascii="Arial" w:hAnsi="Arial" w:cs="Arial"/>
+          <w:sz w:val="32"/>
+          <w:szCs w:val="32"/>
+        </w:rPr>
+        <w:t>conectado ao banco de dados local.</w:t>
+      </w:r>
+    </w:p>
+    <w:p>
+      <w:pPr>
+        <w:pStyle w:val="PargrafodaLista"/>
+        <w:rPr>
+          <w:rFonts w:ascii="Arial" w:hAnsi="Arial" w:cs="Arial"/>
+          <w:sz w:val="32"/>
+          <w:szCs w:val="32"/>
+        </w:rPr>
+      </w:pPr>
+    </w:p>
+    <w:p>
+      <w:pPr>
+        <w:pStyle w:val="PargrafodaLista"/>
+        <w:numPr>
+          <w:ilvl w:val="0"/>
+          <w:numId w:val="1"/>
+        </w:numPr>
+        <w:rPr>
+          <w:rFonts w:ascii="Arial" w:hAnsi="Arial" w:cs="Arial"/>
+          <w:sz w:val="40"/>
+          <w:szCs w:val="40"/>
+          <w:highlight w:val="yellow"/>
+        </w:rPr>
+      </w:pPr>
+      <w:r>
+        <w:rPr>
+          <w:rFonts w:ascii="Arial" w:hAnsi="Arial" w:cs="Arial"/>
+          <w:sz w:val="40"/>
+          <w:szCs w:val="40"/>
+          <w:highlight w:val="yellow"/>
+        </w:rPr>
+        <w:t>Quem devo agradecer</w:t>
+      </w:r>
+      <w:r>
+        <w:rPr>
+          <w:rFonts w:ascii="Arial" w:hAnsi="Arial" w:cs="Arial"/>
+          <w:sz w:val="40"/>
+          <w:szCs w:val="40"/>
+          <w:highlight w:val="yellow"/>
+          <w:lang w:val="en-US"/>
+        </w:rPr>
+        <w:t>?</w:t>
+      </w:r>
+    </w:p>
+    <w:p>
+      <w:pPr>
+        <w:pStyle w:val="PargrafodaLista"/>
+        <w:rPr>
+          <w:rFonts w:ascii="Arial" w:hAnsi="Arial" w:cs="Arial"/>
+          <w:sz w:val="32"/>
+          <w:szCs w:val="32"/>
+        </w:rPr>
+      </w:pPr>
+    </w:p>
+    <w:p>
+      <w:pPr>
+        <w:pStyle w:val="PargrafodaLista"/>
+        <w:rPr>
+          <w:rFonts w:ascii="Arial" w:hAnsi="Arial" w:cs="Arial"/>
+          <w:sz w:val="32"/>
+          <w:szCs w:val="32"/>
+        </w:rPr>
+      </w:pPr>
+      <w:r>
+        <w:rPr>
+          <w:rFonts w:ascii="Arial" w:hAnsi="Arial" w:cs="Arial"/>
+          <w:sz w:val="32"/>
+          <w:szCs w:val="32"/>
+        </w:rPr>
+        <w:t>Quero agradecer primeiramente a todos os professores que se esforçaram muito para que nosso aprendizado fosse o melhor possível, mesmo em meio a este ambiente virtual.</w:t>
+      </w:r>
+    </w:p>
+    <w:p>
+      <w:pPr>
+        <w:pStyle w:val="PargrafodaLista"/>
+        <w:rPr>
+          <w:rFonts w:ascii="Arial" w:hAnsi="Arial" w:cs="Arial"/>
+          <w:sz w:val="32"/>
+          <w:szCs w:val="32"/>
+        </w:rPr>
+      </w:pPr>
+      <w:r>
+        <w:rPr>
+          <w:rFonts w:ascii="Arial" w:hAnsi="Arial" w:cs="Arial"/>
+          <w:sz w:val="32"/>
+          <w:szCs w:val="32"/>
+        </w:rPr>
+        <w:t xml:space="preserve">Agradecer também ao pessoal do meu grupo (grupo8) que sempre estávamos juntos cobrindo as falhas uns dos outros e nos ajudando a aprender </w:t>
+      </w:r>
+      <w:r>
+        <w:rPr>
+          <w:rFonts w:ascii="Arial" w:hAnsi="Arial" w:cs="Arial"/>
+          <w:sz w:val="32"/>
+          <w:szCs w:val="32"/>
+        </w:rPr>
+        <w:t>e evoluir</w:t>
+      </w:r>
+      <w:r>
+        <w:rPr>
+          <w:rFonts w:ascii="Arial" w:hAnsi="Arial" w:cs="Arial"/>
+          <w:sz w:val="32"/>
+          <w:szCs w:val="32"/>
+        </w:rPr>
+        <w:t xml:space="preserve"> cada vez mais!</w:t>
+      </w:r>
+    </w:p>
+    <w:p>
+      <w:pPr>
+        <w:pStyle w:val="PargrafodaLista"/>
+        <w:rPr>
+          <w:rFonts w:ascii="Arial" w:hAnsi="Arial" w:cs="Arial"/>
+          <w:sz w:val="32"/>
+          <w:szCs w:val="32"/>
+          <w:highlight w:val="yellow"/>
+        </w:rPr>
+      </w:pPr>
+    </w:p>
+    <w:p>
+      <w:pPr>
+        <w:pStyle w:val="PargrafodaLista"/>
+        <w:rPr>
+          <w:rFonts w:ascii="Arial" w:hAnsi="Arial" w:cs="Arial"/>
+          <w:sz w:val="32"/>
+          <w:szCs w:val="32"/>
+        </w:rPr>
+      </w:pPr>
+    </w:p>
+    <w:p>
+      <w:pPr>
+        <w:pStyle w:val="PargrafodaLista"/>
+        <w:rPr>
+          <w:sz w:val="40"/>
+          <w:szCs w:val="40"/>
+        </w:rPr>
+      </w:pPr>
+    </w:p>
+    <w:p>
+      <w:pPr>
+        <w:pStyle w:val="PargrafodaLista"/>
+        <w:rPr>
+          <w:rFonts w:ascii="Arial" w:hAnsi="Arial" w:cs="Arial"/>
+          <w:sz w:val="32"/>
+          <w:szCs w:val="32"/>
+        </w:rPr>
+      </w:pPr>
     </w:p>
     <w:p/>
     <w:sectPr>
@@ -217,7 +542,7 @@
   <w:abstractNum w:abstractNumId="0" w15:restartNumberingAfterBreak="0">
     <w:nsid w:val="13B957C8"/>
     <w:multiLevelType w:val="hybridMultilevel"/>
-    <w:tmpl w:val="43F81354"/>
+    <w:tmpl w:val="3E0CD3C6"/>
     <w:lvl w:ilvl="0" w:tplc="04160001">
       <w:start w:val="1"/>
       <w:numFmt w:val="bullet"/>

</xml_diff>